<commit_message>
minor error and bug fixes
- further implementation and fixes of observer pattern
- adding tour image to tour report
</commit_message>
<xml_diff>
--- a/protocol/protocol.docx
+++ b/protocol/protocol.docx
@@ -1,6 +1,6 @@
 
 <file path=word/document.xml><?xml version="1.0" encoding="utf-8"?>
-<w:document xmlns:wpc="http://schemas.microsoft.com/office/word/2010/wordprocessingCanvas" xmlns:cx="http://schemas.microsoft.com/office/drawing/2014/chartex" xmlns:cx1="http://schemas.microsoft.com/office/drawing/2015/9/8/chartex" xmlns:cx2="http://schemas.microsoft.com/office/drawing/2015/10/21/chartex" xmlns:cx3="http://schemas.microsoft.com/office/drawing/2016/5/9/chartex" xmlns:cx4="http://schemas.microsoft.com/office/drawing/2016/5/10/chartex" xmlns:cx5="http://schemas.microsoft.com/office/drawing/2016/5/11/chartex" xmlns:cx6="http://schemas.microsoft.com/office/drawing/2016/5/12/chartex" xmlns:cx7="http://schemas.microsoft.com/office/drawing/2016/5/13/chartex" xmlns:cx8="http://schemas.microsoft.com/office/drawing/2016/5/14/chartex" xmlns:mc="http://schemas.openxmlformats.org/markup-compatibility/2006" xmlns:aink="http://schemas.microsoft.com/office/drawing/2016/ink" xmlns:am3d="http://schemas.microsoft.com/office/drawing/2017/model3d" xmlns:o="urn:schemas-microsoft-com:office:office" xmlns:oel="http://schemas.microsoft.com/office/2019/extlst" xmlns:r="http://schemas.openxmlformats.org/officeDocument/2006/relationships" xmlns:m="http://schemas.openxmlformats.org/officeDocument/2006/math" xmlns:v="urn:schemas-microsoft-com:vml" xmlns:wp14="http://schemas.microsoft.com/office/word/2010/wordprocessingDrawing" xmlns:wp="http://schemas.openxmlformats.org/drawingml/2006/wordprocessingDrawing" xmlns:w10="urn:schemas-microsoft-com:office:word" xmlns:w="http://schemas.openxmlformats.org/wordprocessingml/2006/main" xmlns:w14="http://schemas.microsoft.com/office/word/2010/wordml" xmlns:w15="http://schemas.microsoft.com/office/word/2012/wordml" xmlns:w16cex="http://schemas.microsoft.com/office/word/2018/wordml/cex" xmlns:w16cid="http://schemas.microsoft.com/office/word/2016/wordml/cid" xmlns:w16="http://schemas.microsoft.com/office/word/2018/wordml" xmlns:w16sdtdh="http://schemas.microsoft.com/office/word/2020/wordml/sdtdatahash" xmlns:w16se="http://schemas.microsoft.com/office/word/2015/wordml/symex" xmlns:wpg="http://schemas.microsoft.com/office/word/2010/wordprocessingGroup" xmlns:wpi="http://schemas.microsoft.com/office/word/2010/wordprocessingInk" xmlns:wne="http://schemas.microsoft.com/office/word/2006/wordml" xmlns:wps="http://schemas.microsoft.com/office/word/2010/wordprocessingShape" mc:Ignorable="w14 w15 w16se w16cid w16 w16cex w16sdtdh wp14">
+<w:document xmlns:wpc="http://schemas.microsoft.com/office/word/2010/wordprocessingCanvas" xmlns:cx="http://schemas.microsoft.com/office/drawing/2014/chartex" xmlns:cx1="http://schemas.microsoft.com/office/drawing/2015/9/8/chartex" xmlns:cx2="http://schemas.microsoft.com/office/drawing/2015/10/21/chartex" xmlns:cx3="http://schemas.microsoft.com/office/drawing/2016/5/9/chartex" xmlns:cx4="http://schemas.microsoft.com/office/drawing/2016/5/10/chartex" xmlns:cx5="http://schemas.microsoft.com/office/drawing/2016/5/11/chartex" xmlns:cx6="http://schemas.microsoft.com/office/drawing/2016/5/12/chartex" xmlns:cx7="http://schemas.microsoft.com/office/drawing/2016/5/13/chartex" xmlns:cx8="http://schemas.microsoft.com/office/drawing/2016/5/14/chartex" xmlns:mc="http://schemas.openxmlformats.org/markup-compatibility/2006" xmlns:aink="http://schemas.microsoft.com/office/drawing/2016/ink" xmlns:am3d="http://schemas.microsoft.com/office/drawing/2017/model3d" xmlns:o="urn:schemas-microsoft-com:office:office" xmlns:r="http://schemas.openxmlformats.org/officeDocument/2006/relationships" xmlns:m="http://schemas.openxmlformats.org/officeDocument/2006/math" xmlns:v="urn:schemas-microsoft-com:vml" xmlns:wp14="http://schemas.microsoft.com/office/word/2010/wordprocessingDrawing" xmlns:wp="http://schemas.openxmlformats.org/drawingml/2006/wordprocessingDrawing" xmlns:w10="urn:schemas-microsoft-com:office:word" xmlns:w="http://schemas.openxmlformats.org/wordprocessingml/2006/main" xmlns:w14="http://schemas.microsoft.com/office/word/2010/wordml" xmlns:w15="http://schemas.microsoft.com/office/word/2012/wordml" xmlns:w16cex="http://schemas.microsoft.com/office/word/2018/wordml/cex" xmlns:w16cid="http://schemas.microsoft.com/office/word/2016/wordml/cid" xmlns:w16="http://schemas.microsoft.com/office/word/2018/wordml" xmlns:w16sdtdh="http://schemas.microsoft.com/office/word/2020/wordml/sdtdatahash" xmlns:w16se="http://schemas.microsoft.com/office/word/2015/wordml/symex" xmlns:wpg="http://schemas.microsoft.com/office/word/2010/wordprocessingGroup" xmlns:wpi="http://schemas.microsoft.com/office/word/2010/wordprocessingInk" xmlns:wne="http://schemas.microsoft.com/office/word/2006/wordml" xmlns:wps="http://schemas.microsoft.com/office/word/2010/wordprocessingShape" mc:Ignorable="w14 w15 w16se w16cid w16 w16cex w16sdtdh wp14">
   <w:body>
     <w:p>
       <w:pPr>
@@ -107,15 +107,7 @@
           <w:szCs w:val="24"/>
           <w:lang w:val="en-GB"/>
         </w:rPr>
-        <w:t>We have divided our app into the following parts.</w:t>
-      </w:r>
-      <w:r>
-        <w:rPr>
-          <w:sz w:val="24"/>
-          <w:szCs w:val="24"/>
-          <w:lang w:val="en-GB"/>
-        </w:rPr>
-        <w:t xml:space="preserve"> The main parts are:</w:t>
+        <w:t>We have divided our app into the following parts. The main parts are:</w:t>
       </w:r>
     </w:p>
     <w:p>
@@ -198,7 +190,23 @@
           <w:szCs w:val="24"/>
           <w:lang w:val="en-GB"/>
         </w:rPr>
-        <w:t>Further, some we implented some packages in- and outside these main parts. For example, the mapquest api, the logging functionality, the pdf generation library, etc.</w:t>
+        <w:t>Further, we imple</w:t>
+      </w:r>
+      <w:r>
+        <w:rPr>
+          <w:sz w:val="24"/>
+          <w:szCs w:val="24"/>
+          <w:lang w:val="en-GB"/>
+        </w:rPr>
+        <w:t>men</w:t>
+      </w:r>
+      <w:r>
+        <w:rPr>
+          <w:sz w:val="24"/>
+          <w:szCs w:val="24"/>
+          <w:lang w:val="en-GB"/>
+        </w:rPr>
+        <w:t>ted some packages in- and outside these main parts. For example, the mapquest api, the logging functionality, the pdf generation library, etc.</w:t>
       </w:r>
     </w:p>
     <w:p>
@@ -223,6 +231,268 @@
           <w:szCs w:val="24"/>
           <w:lang w:val="en-GB"/>
         </w:rPr>
+        <w:t xml:space="preserve"> From there all other classes are called that are needed. We implemented a Controllerfactory, to get the right controller which is currently required.</w:t>
+      </w:r>
+    </w:p>
+    <w:p>
+      <w:pPr>
+        <w:rPr>
+          <w:b/>
+          <w:bCs/>
+          <w:sz w:val="28"/>
+          <w:szCs w:val="28"/>
+          <w:u w:val="single"/>
+          <w:lang w:val="en-GB"/>
+        </w:rPr>
+      </w:pPr>
+      <w:r>
+        <w:rPr>
+          <w:b/>
+          <w:bCs/>
+          <w:sz w:val="28"/>
+          <w:szCs w:val="28"/>
+          <w:u w:val="single"/>
+          <w:lang w:val="en-GB"/>
+        </w:rPr>
+        <w:t>Diagrams:</w:t>
+      </w:r>
+    </w:p>
+    <w:p>
+      <w:pPr>
+        <w:rPr>
+          <w:lang w:val="en-GB"/>
+        </w:rPr>
+      </w:pPr>
+      <w:r>
+        <w:rPr>
+          <w:lang w:val="en-GB"/>
+        </w:rPr>
+        <w:t>See project folder</w:t>
+      </w:r>
+    </w:p>
+    <w:p>
+      <w:pPr>
+        <w:rPr>
+          <w:b/>
+          <w:bCs/>
+          <w:sz w:val="28"/>
+          <w:szCs w:val="28"/>
+          <w:u w:val="single"/>
+          <w:lang w:val="en-GB"/>
+        </w:rPr>
+      </w:pPr>
+      <w:r>
+        <w:rPr>
+          <w:b/>
+          <w:bCs/>
+          <w:sz w:val="28"/>
+          <w:szCs w:val="28"/>
+          <w:u w:val="single"/>
+          <w:lang w:val="en-GB"/>
+        </w:rPr>
+        <w:t>UX, library decisions (where applicable), lessons learned:</w:t>
+      </w:r>
+    </w:p>
+    <w:p>
+      <w:pPr>
+        <w:rPr>
+          <w:sz w:val="24"/>
+          <w:szCs w:val="24"/>
+          <w:lang w:val="en-GB"/>
+        </w:rPr>
+      </w:pPr>
+    </w:p>
+    <w:p>
+      <w:pPr>
+        <w:rPr>
+          <w:b/>
+          <w:bCs/>
+          <w:sz w:val="28"/>
+          <w:szCs w:val="28"/>
+          <w:u w:val="single"/>
+          <w:lang w:val="en-GB"/>
+        </w:rPr>
+      </w:pPr>
+      <w:r>
+        <w:rPr>
+          <w:b/>
+          <w:bCs/>
+          <w:sz w:val="28"/>
+          <w:szCs w:val="28"/>
+          <w:u w:val="single"/>
+          <w:lang w:val="en-GB"/>
+        </w:rPr>
+        <w:t>Implemented</w:t>
+      </w:r>
+      <w:r>
+        <w:rPr>
+          <w:b/>
+          <w:bCs/>
+          <w:sz w:val="28"/>
+          <w:szCs w:val="28"/>
+          <w:u w:val="single"/>
+          <w:lang w:val="en-GB"/>
+        </w:rPr>
+        <w:t xml:space="preserve"> design pattern</w:t>
+      </w:r>
+      <w:r>
+        <w:rPr>
+          <w:b/>
+          <w:bCs/>
+          <w:sz w:val="28"/>
+          <w:szCs w:val="28"/>
+          <w:u w:val="single"/>
+          <w:lang w:val="en-GB"/>
+        </w:rPr>
+        <w:t>:</w:t>
+      </w:r>
+    </w:p>
+    <w:p>
+      <w:pPr>
+        <w:rPr>
+          <w:sz w:val="24"/>
+          <w:szCs w:val="24"/>
+          <w:lang w:val="en-GB"/>
+        </w:rPr>
+      </w:pPr>
+      <w:r>
+        <w:rPr>
+          <w:sz w:val="24"/>
+          <w:szCs w:val="24"/>
+          <w:lang w:val="en-GB"/>
+        </w:rPr>
+        <w:t>We implemented a</w:t>
+      </w:r>
+      <w:r>
+        <w:rPr>
+          <w:sz w:val="24"/>
+          <w:szCs w:val="24"/>
+          <w:lang w:val="en-GB"/>
+        </w:rPr>
+        <w:t>n</w:t>
+      </w:r>
+      <w:r>
+        <w:rPr>
+          <w:sz w:val="24"/>
+          <w:szCs w:val="24"/>
+          <w:lang w:val="en-GB"/>
+        </w:rPr>
+        <w:t xml:space="preserve"> Observerpattern</w:t>
+      </w:r>
+      <w:r>
+        <w:rPr>
+          <w:sz w:val="24"/>
+          <w:szCs w:val="24"/>
+          <w:lang w:val="en-GB"/>
+        </w:rPr>
+        <w:t xml:space="preserve"> which is used to </w:t>
+      </w:r>
+      <w:r>
+        <w:rPr>
+          <w:sz w:val="24"/>
+          <w:szCs w:val="24"/>
+          <w:lang w:val="en-GB"/>
+        </w:rPr>
+        <w:t>make all the viewmodels update to the current status of the database</w:t>
+      </w:r>
+      <w:r>
+        <w:rPr>
+          <w:sz w:val="24"/>
+          <w:szCs w:val="24"/>
+          <w:lang w:val="en-GB"/>
+        </w:rPr>
+        <w:t xml:space="preserve">. </w:t>
+      </w:r>
+    </w:p>
+    <w:p>
+      <w:pPr>
+        <w:rPr>
+          <w:b/>
+          <w:bCs/>
+          <w:sz w:val="28"/>
+          <w:szCs w:val="28"/>
+          <w:u w:val="single"/>
+          <w:lang w:val="en-GB"/>
+        </w:rPr>
+      </w:pPr>
+      <w:r>
+        <w:rPr>
+          <w:b/>
+          <w:bCs/>
+          <w:sz w:val="28"/>
+          <w:szCs w:val="28"/>
+          <w:u w:val="single"/>
+          <w:lang w:val="en-GB"/>
+        </w:rPr>
+        <w:t>U</w:t>
+      </w:r>
+      <w:r>
+        <w:rPr>
+          <w:b/>
+          <w:bCs/>
+          <w:sz w:val="28"/>
+          <w:szCs w:val="28"/>
+          <w:u w:val="single"/>
+          <w:lang w:val="en-GB"/>
+        </w:rPr>
+        <w:t>nit testing decisions</w:t>
+      </w:r>
+      <w:r>
+        <w:rPr>
+          <w:b/>
+          <w:bCs/>
+          <w:sz w:val="28"/>
+          <w:szCs w:val="28"/>
+          <w:u w:val="single"/>
+          <w:lang w:val="en-GB"/>
+        </w:rPr>
+        <w:t>:</w:t>
+      </w:r>
+    </w:p>
+    <w:p>
+      <w:pPr>
+        <w:rPr>
+          <w:sz w:val="24"/>
+          <w:szCs w:val="24"/>
+          <w:lang w:val="en-GB"/>
+        </w:rPr>
+      </w:pPr>
+      <w:r>
+        <w:rPr>
+          <w:sz w:val="24"/>
+          <w:szCs w:val="24"/>
+          <w:lang w:val="en-GB"/>
+        </w:rPr>
+        <w:t xml:space="preserve">We have </w:t>
+      </w:r>
+      <w:r>
+        <w:rPr>
+          <w:sz w:val="24"/>
+          <w:szCs w:val="24"/>
+          <w:lang w:val="en-GB"/>
+        </w:rPr>
+        <w:t>tested different layers of our project. For example the DAL, where we tested our database methods.</w:t>
+      </w:r>
+      <w:r>
+        <w:rPr>
+          <w:sz w:val="24"/>
+          <w:szCs w:val="24"/>
+          <w:lang w:val="en-GB"/>
+        </w:rPr>
+        <w:t xml:space="preserve"> Further we tested the AppConfiguration, to make sure that we get the corregt configs. Moreover, we wrote some unit tests for the BL, including the</w:t>
+      </w:r>
+      <w:r>
+        <w:rPr>
+          <w:sz w:val="24"/>
+          <w:szCs w:val="24"/>
+          <w:lang w:val="en-GB"/>
+        </w:rPr>
+        <w:t xml:space="preserve"> ParserService and the ControllerFactory.</w:t>
+      </w:r>
+      <w:r>
+        <w:rPr>
+          <w:lang w:val="en-GB"/>
+        </w:rPr>
         <w:t xml:space="preserve"> </w:t>
       </w:r>
       <w:r>
@@ -231,285 +501,7 @@
           <w:szCs w:val="24"/>
           <w:lang w:val="en-GB"/>
         </w:rPr>
-        <w:t>From there all other classes are called that are needed</w:t>
-      </w:r>
-      <w:r>
-        <w:rPr>
-          <w:sz w:val="24"/>
-          <w:szCs w:val="24"/>
-          <w:lang w:val="en-GB"/>
-        </w:rPr>
-        <w:t>. We implemented a Controllerfactory, to get the right controller which is currently required.</w:t>
-      </w:r>
-    </w:p>
-    <w:p>
-      <w:pPr>
-        <w:rPr>
-          <w:b/>
-          <w:bCs/>
-          <w:sz w:val="28"/>
-          <w:szCs w:val="28"/>
-          <w:u w:val="single"/>
-          <w:lang w:val="en-GB"/>
-        </w:rPr>
-      </w:pPr>
-      <w:r>
-        <w:rPr>
-          <w:b/>
-          <w:bCs/>
-          <w:sz w:val="28"/>
-          <w:szCs w:val="28"/>
-          <w:u w:val="single"/>
-          <w:lang w:val="en-GB"/>
-        </w:rPr>
-        <w:t>Diagrams:</w:t>
-      </w:r>
-    </w:p>
-    <w:p>
-      <w:pPr>
-        <w:rPr>
-          <w:lang w:val="en-GB"/>
-        </w:rPr>
-      </w:pPr>
-      <w:r>
-        <w:rPr>
-          <w:lang w:val="en-GB"/>
-        </w:rPr>
-        <w:t>See project folder</w:t>
-      </w:r>
-    </w:p>
-    <w:p>
-      <w:pPr>
-        <w:rPr>
-          <w:b/>
-          <w:bCs/>
-          <w:sz w:val="28"/>
-          <w:szCs w:val="28"/>
-          <w:u w:val="single"/>
-          <w:lang w:val="en-GB"/>
-        </w:rPr>
-      </w:pPr>
-      <w:r>
-        <w:rPr>
-          <w:b/>
-          <w:bCs/>
-          <w:sz w:val="28"/>
-          <w:szCs w:val="28"/>
-          <w:u w:val="single"/>
-          <w:lang w:val="en-GB"/>
-        </w:rPr>
-        <w:t>UX, library decisions (where applicable), lessons learned</w:t>
-      </w:r>
-      <w:r>
-        <w:rPr>
-          <w:b/>
-          <w:bCs/>
-          <w:sz w:val="28"/>
-          <w:szCs w:val="28"/>
-          <w:u w:val="single"/>
-          <w:lang w:val="en-GB"/>
-        </w:rPr>
-        <w:t>:</w:t>
-      </w:r>
-    </w:p>
-    <w:p>
-      <w:pPr>
-        <w:rPr>
-          <w:b/>
-          <w:bCs/>
-          <w:sz w:val="28"/>
-          <w:szCs w:val="28"/>
-          <w:u w:val="single"/>
-          <w:lang w:val="en-GB"/>
-        </w:rPr>
-      </w:pPr>
-    </w:p>
-    <w:p>
-      <w:pPr>
-        <w:rPr>
-          <w:b/>
-          <w:bCs/>
-          <w:sz w:val="28"/>
-          <w:szCs w:val="28"/>
-          <w:u w:val="single"/>
-          <w:lang w:val="en-GB"/>
-        </w:rPr>
-      </w:pPr>
-      <w:r>
-        <w:rPr>
-          <w:b/>
-          <w:bCs/>
-          <w:sz w:val="28"/>
-          <w:szCs w:val="28"/>
-          <w:u w:val="single"/>
-          <w:lang w:val="en-GB"/>
-        </w:rPr>
-        <w:t>Implemented</w:t>
-      </w:r>
-      <w:r>
-        <w:rPr>
-          <w:b/>
-          <w:bCs/>
-          <w:sz w:val="28"/>
-          <w:szCs w:val="28"/>
-          <w:u w:val="single"/>
-          <w:lang w:val="en-GB"/>
-        </w:rPr>
-        <w:t xml:space="preserve"> design pattern</w:t>
-      </w:r>
-      <w:r>
-        <w:rPr>
-          <w:b/>
-          <w:bCs/>
-          <w:sz w:val="28"/>
-          <w:szCs w:val="28"/>
-          <w:u w:val="single"/>
-          <w:lang w:val="en-GB"/>
-        </w:rPr>
-        <w:t>:</w:t>
-      </w:r>
-    </w:p>
-    <w:p>
-      <w:pPr>
-        <w:rPr>
-          <w:sz w:val="24"/>
-          <w:szCs w:val="24"/>
-          <w:lang w:val="en-GB"/>
-        </w:rPr>
-      </w:pPr>
-      <w:r>
-        <w:rPr>
-          <w:sz w:val="24"/>
-          <w:szCs w:val="24"/>
-          <w:lang w:val="en-GB"/>
-        </w:rPr>
-        <w:t>We implemented a</w:t>
-      </w:r>
-      <w:r>
-        <w:rPr>
-          <w:sz w:val="24"/>
-          <w:szCs w:val="24"/>
-          <w:lang w:val="en-GB"/>
-        </w:rPr>
-        <w:t>n</w:t>
-      </w:r>
-      <w:r>
-        <w:rPr>
-          <w:sz w:val="24"/>
-          <w:szCs w:val="24"/>
-          <w:lang w:val="en-GB"/>
-        </w:rPr>
-        <w:t xml:space="preserve"> Observerpattern</w:t>
-      </w:r>
-      <w:r>
-        <w:rPr>
-          <w:sz w:val="24"/>
-          <w:szCs w:val="24"/>
-          <w:lang w:val="en-GB"/>
-        </w:rPr>
-        <w:t xml:space="preserve"> which is used to </w:t>
-      </w:r>
-      <w:r>
-        <w:rPr>
-          <w:sz w:val="24"/>
-          <w:szCs w:val="24"/>
-          <w:lang w:val="en-GB"/>
-        </w:rPr>
-        <w:t>make all the viewmodels update to the current status of the database</w:t>
-      </w:r>
-      <w:r>
-        <w:rPr>
-          <w:sz w:val="24"/>
-          <w:szCs w:val="24"/>
-          <w:lang w:val="en-GB"/>
-        </w:rPr>
-        <w:t xml:space="preserve">. </w:t>
-      </w:r>
-    </w:p>
-    <w:p>
-      <w:pPr>
-        <w:rPr>
-          <w:b/>
-          <w:bCs/>
-          <w:sz w:val="28"/>
-          <w:szCs w:val="28"/>
-          <w:u w:val="single"/>
-          <w:lang w:val="en-GB"/>
-        </w:rPr>
-      </w:pPr>
-      <w:r>
-        <w:rPr>
-          <w:b/>
-          <w:bCs/>
-          <w:sz w:val="28"/>
-          <w:szCs w:val="28"/>
-          <w:u w:val="single"/>
-          <w:lang w:val="en-GB"/>
-        </w:rPr>
-        <w:t>U</w:t>
-      </w:r>
-      <w:r>
-        <w:rPr>
-          <w:b/>
-          <w:bCs/>
-          <w:sz w:val="28"/>
-          <w:szCs w:val="28"/>
-          <w:u w:val="single"/>
-          <w:lang w:val="en-GB"/>
-        </w:rPr>
-        <w:t>nit testing decisions</w:t>
-      </w:r>
-      <w:r>
-        <w:rPr>
-          <w:b/>
-          <w:bCs/>
-          <w:sz w:val="28"/>
-          <w:szCs w:val="28"/>
-          <w:u w:val="single"/>
-          <w:lang w:val="en-GB"/>
-        </w:rPr>
-        <w:t>:</w:t>
-      </w:r>
-    </w:p>
-    <w:p>
-      <w:pPr>
-        <w:rPr>
-          <w:sz w:val="24"/>
-          <w:szCs w:val="24"/>
-          <w:lang w:val="en-GB"/>
-        </w:rPr>
-      </w:pPr>
-      <w:r>
-        <w:rPr>
-          <w:sz w:val="24"/>
-          <w:szCs w:val="24"/>
-          <w:lang w:val="en-GB"/>
-        </w:rPr>
-        <w:t xml:space="preserve">We have </w:t>
-      </w:r>
-      <w:r>
-        <w:rPr>
-          <w:sz w:val="24"/>
-          <w:szCs w:val="24"/>
-          <w:lang w:val="en-GB"/>
-        </w:rPr>
-        <w:t>tested different layers of our project. For example the DAL, where we tested our database methods.</w:t>
-      </w:r>
-      <w:r>
-        <w:rPr>
-          <w:sz w:val="24"/>
-          <w:szCs w:val="24"/>
-          <w:lang w:val="en-GB"/>
-        </w:rPr>
-        <w:t xml:space="preserve"> Further we tested the AppConfiguration, to make sure that we get the corregt configs. Moreover, we wrote some unit tests for the BL, including the</w:t>
-      </w:r>
-      <w:r>
-        <w:rPr>
-          <w:sz w:val="24"/>
-          <w:szCs w:val="24"/>
-          <w:lang w:val="en-GB"/>
-        </w:rPr>
-        <w:t xml:space="preserve"> ParserService and the ControllerFactory.</w:t>
+        <w:t>We decided to use these unit tests because we wanted to have as wide a range of our code tested as possible.</w:t>
       </w:r>
     </w:p>
     <w:p>
@@ -661,17 +653,24 @@
           <w:szCs w:val="24"/>
           <w:lang w:val="en-GB"/>
         </w:rPr>
-        <w:t>Our spent time is approximately 75 – 80 hours. At the start of the semester we created all fxml files and set up the UI, where we added the functionalities time by time. In the last three weeks we spent the most time as we refactored the code and wrote unit test.</w:t>
-      </w:r>
-    </w:p>
-    <w:p>
-      <w:pPr>
-        <w:rPr>
-          <w:sz w:val="24"/>
-          <w:szCs w:val="24"/>
-          <w:lang w:val="en-GB"/>
-        </w:rPr>
-      </w:pPr>
+        <w:t>Our spent time is approximately 75 – 80 hours. At the start of the semester we created all fxml files and set up the UI, where we added the functionalities time by time. In the last three weeks we spent the most time as we refactored the code and wrote unit test</w:t>
+      </w:r>
+      <w:r>
+        <w:rPr>
+          <w:sz w:val="24"/>
+          <w:szCs w:val="24"/>
+          <w:lang w:val="en-GB"/>
+        </w:rPr>
+        <w:t>s</w:t>
+      </w:r>
+      <w:r>
+        <w:rPr>
+          <w:sz w:val="24"/>
+          <w:szCs w:val="24"/>
+          <w:lang w:val="en-GB"/>
+        </w:rPr>
+        <w:t>.</w:t>
+      </w:r>
     </w:p>
     <w:p>
       <w:pPr>
@@ -727,7 +726,7 @@
 </file>
 
 <file path=word/numbering.xml><?xml version="1.0" encoding="utf-8"?>
-<w:numbering xmlns:wpc="http://schemas.microsoft.com/office/word/2010/wordprocessingCanvas" xmlns:cx="http://schemas.microsoft.com/office/drawing/2014/chartex" xmlns:cx1="http://schemas.microsoft.com/office/drawing/2015/9/8/chartex" xmlns:cx2="http://schemas.microsoft.com/office/drawing/2015/10/21/chartex" xmlns:cx3="http://schemas.microsoft.com/office/drawing/2016/5/9/chartex" xmlns:cx4="http://schemas.microsoft.com/office/drawing/2016/5/10/chartex" xmlns:cx5="http://schemas.microsoft.com/office/drawing/2016/5/11/chartex" xmlns:cx6="http://schemas.microsoft.com/office/drawing/2016/5/12/chartex" xmlns:cx7="http://schemas.microsoft.com/office/drawing/2016/5/13/chartex" xmlns:cx8="http://schemas.microsoft.com/office/drawing/2016/5/14/chartex" xmlns:mc="http://schemas.openxmlformats.org/markup-compatibility/2006" xmlns:aink="http://schemas.microsoft.com/office/drawing/2016/ink" xmlns:am3d="http://schemas.microsoft.com/office/drawing/2017/model3d" xmlns:o="urn:schemas-microsoft-com:office:office" xmlns:oel="http://schemas.microsoft.com/office/2019/extlst" xmlns:r="http://schemas.openxmlformats.org/officeDocument/2006/relationships" xmlns:m="http://schemas.openxmlformats.org/officeDocument/2006/math" xmlns:v="urn:schemas-microsoft-com:vml" xmlns:wp14="http://schemas.microsoft.com/office/word/2010/wordprocessingDrawing" xmlns:wp="http://schemas.openxmlformats.org/drawingml/2006/wordprocessingDrawing" xmlns:w10="urn:schemas-microsoft-com:office:word" xmlns:w="http://schemas.openxmlformats.org/wordprocessingml/2006/main" xmlns:w14="http://schemas.microsoft.com/office/word/2010/wordml" xmlns:w15="http://schemas.microsoft.com/office/word/2012/wordml" xmlns:w16cex="http://schemas.microsoft.com/office/word/2018/wordml/cex" xmlns:w16cid="http://schemas.microsoft.com/office/word/2016/wordml/cid" xmlns:w16="http://schemas.microsoft.com/office/word/2018/wordml" xmlns:w16sdtdh="http://schemas.microsoft.com/office/word/2020/wordml/sdtdatahash" xmlns:w16se="http://schemas.microsoft.com/office/word/2015/wordml/symex" xmlns:wpg="http://schemas.microsoft.com/office/word/2010/wordprocessingGroup" xmlns:wpi="http://schemas.microsoft.com/office/word/2010/wordprocessingInk" xmlns:wne="http://schemas.microsoft.com/office/word/2006/wordml" xmlns:wps="http://schemas.microsoft.com/office/word/2010/wordprocessingShape" mc:Ignorable="w14 w15 w16se w16cid w16 w16cex w16sdtdh wp14">
+<w:numbering xmlns:wpc="http://schemas.microsoft.com/office/word/2010/wordprocessingCanvas" xmlns:cx="http://schemas.microsoft.com/office/drawing/2014/chartex" xmlns:cx1="http://schemas.microsoft.com/office/drawing/2015/9/8/chartex" xmlns:cx2="http://schemas.microsoft.com/office/drawing/2015/10/21/chartex" xmlns:cx3="http://schemas.microsoft.com/office/drawing/2016/5/9/chartex" xmlns:cx4="http://schemas.microsoft.com/office/drawing/2016/5/10/chartex" xmlns:cx5="http://schemas.microsoft.com/office/drawing/2016/5/11/chartex" xmlns:cx6="http://schemas.microsoft.com/office/drawing/2016/5/12/chartex" xmlns:cx7="http://schemas.microsoft.com/office/drawing/2016/5/13/chartex" xmlns:cx8="http://schemas.microsoft.com/office/drawing/2016/5/14/chartex" xmlns:mc="http://schemas.openxmlformats.org/markup-compatibility/2006" xmlns:aink="http://schemas.microsoft.com/office/drawing/2016/ink" xmlns:am3d="http://schemas.microsoft.com/office/drawing/2017/model3d" xmlns:o="urn:schemas-microsoft-com:office:office" xmlns:r="http://schemas.openxmlformats.org/officeDocument/2006/relationships" xmlns:m="http://schemas.openxmlformats.org/officeDocument/2006/math" xmlns:v="urn:schemas-microsoft-com:vml" xmlns:wp14="http://schemas.microsoft.com/office/word/2010/wordprocessingDrawing" xmlns:wp="http://schemas.openxmlformats.org/drawingml/2006/wordprocessingDrawing" xmlns:w10="urn:schemas-microsoft-com:office:word" xmlns:w="http://schemas.openxmlformats.org/wordprocessingml/2006/main" xmlns:w14="http://schemas.microsoft.com/office/word/2010/wordml" xmlns:w15="http://schemas.microsoft.com/office/word/2012/wordml" xmlns:w16cex="http://schemas.microsoft.com/office/word/2018/wordml/cex" xmlns:w16cid="http://schemas.microsoft.com/office/word/2016/wordml/cid" xmlns:w16="http://schemas.microsoft.com/office/word/2018/wordml" xmlns:w16sdtdh="http://schemas.microsoft.com/office/word/2020/wordml/sdtdatahash" xmlns:w16se="http://schemas.microsoft.com/office/word/2015/wordml/symex" xmlns:wpg="http://schemas.microsoft.com/office/word/2010/wordprocessingGroup" xmlns:wpi="http://schemas.microsoft.com/office/word/2010/wordprocessingInk" xmlns:wne="http://schemas.microsoft.com/office/word/2006/wordml" xmlns:wps="http://schemas.microsoft.com/office/word/2010/wordprocessingShape" mc:Ignorable="w14 w15 w16se w16cid w16 w16cex w16sdtdh wp14">
   <w:abstractNum w:abstractNumId="0" w15:restartNumberingAfterBreak="0">
     <w:nsid w:val="07AF0540"/>
     <w:multiLevelType w:val="hybridMultilevel"/>
@@ -841,7 +840,7 @@
       </w:rPr>
     </w:lvl>
   </w:abstractNum>
-  <w:num w:numId="1" w16cid:durableId="1785922139">
+  <w:num w:numId="1">
     <w:abstractNumId w:val="0"/>
   </w:num>
 </w:numbering>

</xml_diff>